<commit_message>
Further Research added on StackOverflow.ipynb file
</commit_message>
<xml_diff>
--- a/test_data.docx
+++ b/test_data.docx
@@ -3,8 +3,388 @@
 <w:document xmlns:wpc="http://schemas.microsoft.com/office/word/2010/wordprocessingCanvas" xmlns:cx="http://schemas.microsoft.com/office/drawing/2014/chartex" xmlns:cx1="http://schemas.microsoft.com/office/drawing/2015/9/8/chartex" xmlns:mc="http://schemas.openxmlformats.org/markup-compatibility/2006" xmlns:o="urn:schemas-microsoft-com:office:office" xmlns:r="http://schemas.openxmlformats.org/officeDocument/2006/relationships" xmlns:m="http://schemas.openxmlformats.org/officeDocument/2006/math" xmlns:v="urn:schemas-microsoft-com:vml" xmlns:wp14="http://schemas.microsoft.com/office/word/2010/wordprocessingDrawing" xmlns:wp="http://schemas.openxmlformats.org/drawingml/2006/wordprocessingDrawing" xmlns:w10="urn:schemas-microsoft-com:office:word" xmlns:w="http://schemas.openxmlformats.org/wordprocessingml/2006/main" xmlns:w14="http://schemas.microsoft.com/office/word/2010/wordml" xmlns:w15="http://schemas.microsoft.com/office/word/2012/wordml" xmlns:w16se="http://schemas.microsoft.com/office/word/2015/wordml/symex" xmlns:wpg="http://schemas.microsoft.com/office/word/2010/wordprocessingGroup" xmlns:wpi="http://schemas.microsoft.com/office/word/2010/wordprocessingInk" xmlns:wne="http://schemas.microsoft.com/office/word/2006/wordml" xmlns:wps="http://schemas.microsoft.com/office/word/2010/wordprocessingShape" mc:Ignorable="w14 w15 w16se wp14">
   <w:body>
     <w:p>
-      <w:r>
-        <w:t>Node -how to run node app.js?</w:t>
+      <w:pPr>
+        <w:spacing w:after="0" w:line="240" w:lineRule="auto"/>
+        <w:rPr>
+          <w:rFonts w:ascii="Times New Roman" w:eastAsia="Times New Roman" w:hAnsi="Times New Roman" w:cs="Times New Roman"/>
+          <w:sz w:val="24"/>
+          <w:szCs w:val="24"/>
+          <w:lang w:eastAsia="en-IN"/>
+        </w:rPr>
+      </w:pPr>
+      <w:proofErr w:type="gramStart"/>
+      <w:r>
+        <w:rPr>
+          <w:rFonts w:ascii="Times New Roman" w:eastAsia="Times New Roman" w:hAnsi="Symbol" w:cs="Times New Roman"/>
+          <w:sz w:val="24"/>
+          <w:szCs w:val="24"/>
+          <w:lang w:eastAsia="en-IN"/>
+        </w:rPr>
+        <w:t></w:t>
+      </w:r>
+      <w:r>
+        <w:rPr>
+          <w:rFonts w:ascii="Times New Roman" w:eastAsia="Times New Roman" w:hAnsi="Times New Roman" w:cs="Times New Roman"/>
+          <w:sz w:val="24"/>
+          <w:szCs w:val="24"/>
+          <w:lang w:eastAsia="en-IN"/>
+        </w:rPr>
+        <w:t xml:space="preserve">  In</w:t>
+      </w:r>
+      <w:proofErr w:type="gramEnd"/>
+      <w:r>
+        <w:rPr>
+          <w:rFonts w:ascii="Times New Roman" w:eastAsia="Times New Roman" w:hAnsi="Times New Roman" w:cs="Times New Roman"/>
+          <w:sz w:val="24"/>
+          <w:szCs w:val="24"/>
+          <w:lang w:eastAsia="en-IN"/>
+        </w:rPr>
+        <w:t xml:space="preserve"> creating a python generator, we use a function. But in creating an iterator in python, we use the </w:t>
+      </w:r>
+      <w:proofErr w:type="spellStart"/>
+      <w:proofErr w:type="gramStart"/>
+      <w:r>
+        <w:rPr>
+          <w:rFonts w:ascii="Times New Roman" w:eastAsia="Times New Roman" w:hAnsi="Times New Roman" w:cs="Times New Roman"/>
+          <w:sz w:val="24"/>
+          <w:szCs w:val="24"/>
+          <w:lang w:eastAsia="en-IN"/>
+        </w:rPr>
+        <w:t>iter</w:t>
+      </w:r>
+      <w:proofErr w:type="spellEnd"/>
+      <w:r>
+        <w:rPr>
+          <w:rFonts w:ascii="Times New Roman" w:eastAsia="Times New Roman" w:hAnsi="Times New Roman" w:cs="Times New Roman"/>
+          <w:sz w:val="24"/>
+          <w:szCs w:val="24"/>
+          <w:lang w:eastAsia="en-IN"/>
+        </w:rPr>
+        <w:t>(</w:t>
+      </w:r>
+      <w:proofErr w:type="gramEnd"/>
+      <w:r>
+        <w:rPr>
+          <w:rFonts w:ascii="Times New Roman" w:eastAsia="Times New Roman" w:hAnsi="Times New Roman" w:cs="Times New Roman"/>
+          <w:sz w:val="24"/>
+          <w:szCs w:val="24"/>
+          <w:lang w:eastAsia="en-IN"/>
+        </w:rPr>
+        <w:t>) and next() functions.</w:t>
+      </w:r>
+    </w:p>
+    <w:p>
+      <w:pPr>
+        <w:spacing w:after="0" w:line="240" w:lineRule="auto"/>
+        <w:rPr>
+          <w:rFonts w:ascii="Times New Roman" w:eastAsia="Times New Roman" w:hAnsi="Times New Roman" w:cs="Times New Roman"/>
+          <w:sz w:val="24"/>
+          <w:szCs w:val="24"/>
+          <w:lang w:eastAsia="en-IN"/>
+        </w:rPr>
+      </w:pPr>
+      <w:proofErr w:type="gramStart"/>
+      <w:r>
+        <w:rPr>
+          <w:rFonts w:ascii="Times New Roman" w:eastAsia="Times New Roman" w:hAnsi="Symbol" w:cs="Times New Roman"/>
+          <w:sz w:val="24"/>
+          <w:szCs w:val="24"/>
+          <w:lang w:eastAsia="en-IN"/>
+        </w:rPr>
+        <w:t></w:t>
+      </w:r>
+      <w:r>
+        <w:rPr>
+          <w:rFonts w:ascii="Times New Roman" w:eastAsia="Times New Roman" w:hAnsi="Times New Roman" w:cs="Times New Roman"/>
+          <w:sz w:val="24"/>
+          <w:szCs w:val="24"/>
+          <w:lang w:eastAsia="en-IN"/>
+        </w:rPr>
+        <w:t xml:space="preserve">  A</w:t>
+      </w:r>
+      <w:proofErr w:type="gramEnd"/>
+      <w:r>
+        <w:rPr>
+          <w:rFonts w:ascii="Times New Roman" w:eastAsia="Times New Roman" w:hAnsi="Times New Roman" w:cs="Times New Roman"/>
+          <w:sz w:val="24"/>
+          <w:szCs w:val="24"/>
+          <w:lang w:eastAsia="en-IN"/>
+        </w:rPr>
+        <w:t xml:space="preserve"> generator in python makes use of the ‘yield’ keyword. A python iterator doesn’t.</w:t>
+      </w:r>
+    </w:p>
+    <w:p>
+      <w:pPr>
+        <w:spacing w:after="0" w:line="240" w:lineRule="auto"/>
+        <w:rPr>
+          <w:rFonts w:ascii="Times New Roman" w:eastAsia="Times New Roman" w:hAnsi="Times New Roman" w:cs="Times New Roman"/>
+          <w:sz w:val="24"/>
+          <w:szCs w:val="24"/>
+          <w:lang w:eastAsia="en-IN"/>
+        </w:rPr>
+      </w:pPr>
+      <w:proofErr w:type="gramStart"/>
+      <w:r>
+        <w:rPr>
+          <w:rFonts w:ascii="Times New Roman" w:eastAsia="Times New Roman" w:hAnsi="Symbol" w:cs="Times New Roman"/>
+          <w:sz w:val="24"/>
+          <w:szCs w:val="24"/>
+          <w:lang w:eastAsia="en-IN"/>
+        </w:rPr>
+        <w:t></w:t>
+      </w:r>
+      <w:r>
+        <w:rPr>
+          <w:rFonts w:ascii="Times New Roman" w:eastAsia="Times New Roman" w:hAnsi="Times New Roman" w:cs="Times New Roman"/>
+          <w:sz w:val="24"/>
+          <w:szCs w:val="24"/>
+          <w:lang w:eastAsia="en-IN"/>
+        </w:rPr>
+        <w:t xml:space="preserve">  Python</w:t>
+      </w:r>
+      <w:proofErr w:type="gramEnd"/>
+      <w:r>
+        <w:rPr>
+          <w:rFonts w:ascii="Times New Roman" w:eastAsia="Times New Roman" w:hAnsi="Times New Roman" w:cs="Times New Roman"/>
+          <w:sz w:val="24"/>
+          <w:szCs w:val="24"/>
+          <w:lang w:eastAsia="en-IN"/>
+        </w:rPr>
+        <w:t xml:space="preserve"> generator saves the states of the local variables every time ‘yield’ pauses the </w:t>
+      </w:r>
+      <w:hyperlink r:id="rId4" w:history="1">
+        <w:r>
+          <w:rPr>
+            <w:rFonts w:ascii="Times New Roman" w:eastAsia="Times New Roman" w:hAnsi="Times New Roman" w:cs="Times New Roman"/>
+            <w:b/>
+            <w:bCs/>
+            <w:color w:val="0000FF"/>
+            <w:sz w:val="24"/>
+            <w:szCs w:val="24"/>
+            <w:u w:val="single"/>
+            <w:lang w:eastAsia="en-IN"/>
+          </w:rPr>
+          <w:t>loop in python</w:t>
+        </w:r>
+      </w:hyperlink>
+      <w:r>
+        <w:rPr>
+          <w:rFonts w:ascii="Times New Roman" w:eastAsia="Times New Roman" w:hAnsi="Times New Roman" w:cs="Times New Roman"/>
+          <w:sz w:val="24"/>
+          <w:szCs w:val="24"/>
+          <w:lang w:eastAsia="en-IN"/>
+        </w:rPr>
+        <w:t xml:space="preserve">. An iterator does not make use of local variables, all it needs is </w:t>
+      </w:r>
+      <w:proofErr w:type="spellStart"/>
+      <w:r>
+        <w:rPr>
+          <w:rFonts w:ascii="Times New Roman" w:eastAsia="Times New Roman" w:hAnsi="Times New Roman" w:cs="Times New Roman"/>
+          <w:sz w:val="24"/>
+          <w:szCs w:val="24"/>
+          <w:lang w:eastAsia="en-IN"/>
+        </w:rPr>
+        <w:t>iterable</w:t>
+      </w:r>
+      <w:proofErr w:type="spellEnd"/>
+      <w:r>
+        <w:rPr>
+          <w:rFonts w:ascii="Times New Roman" w:eastAsia="Times New Roman" w:hAnsi="Times New Roman" w:cs="Times New Roman"/>
+          <w:sz w:val="24"/>
+          <w:szCs w:val="24"/>
+          <w:lang w:eastAsia="en-IN"/>
+        </w:rPr>
+        <w:t xml:space="preserve"> to iterate on.</w:t>
+      </w:r>
+    </w:p>
+    <w:p>
+      <w:pPr>
+        <w:spacing w:after="0" w:line="240" w:lineRule="auto"/>
+        <w:rPr>
+          <w:rFonts w:ascii="Times New Roman" w:eastAsia="Times New Roman" w:hAnsi="Times New Roman" w:cs="Times New Roman"/>
+          <w:sz w:val="24"/>
+          <w:szCs w:val="24"/>
+          <w:lang w:eastAsia="en-IN"/>
+        </w:rPr>
+      </w:pPr>
+      <w:proofErr w:type="gramStart"/>
+      <w:r>
+        <w:rPr>
+          <w:rFonts w:ascii="Times New Roman" w:eastAsia="Times New Roman" w:hAnsi="Symbol" w:cs="Times New Roman"/>
+          <w:sz w:val="24"/>
+          <w:szCs w:val="24"/>
+          <w:lang w:eastAsia="en-IN"/>
+        </w:rPr>
+        <w:t></w:t>
+      </w:r>
+      <w:r>
+        <w:rPr>
+          <w:rFonts w:ascii="Times New Roman" w:eastAsia="Times New Roman" w:hAnsi="Times New Roman" w:cs="Times New Roman"/>
+          <w:sz w:val="24"/>
+          <w:szCs w:val="24"/>
+          <w:lang w:eastAsia="en-IN"/>
+        </w:rPr>
+        <w:t xml:space="preserve">  A</w:t>
+      </w:r>
+      <w:proofErr w:type="gramEnd"/>
+      <w:r>
+        <w:rPr>
+          <w:rFonts w:ascii="Times New Roman" w:eastAsia="Times New Roman" w:hAnsi="Times New Roman" w:cs="Times New Roman"/>
+          <w:sz w:val="24"/>
+          <w:szCs w:val="24"/>
+          <w:lang w:eastAsia="en-IN"/>
+        </w:rPr>
+        <w:t xml:space="preserve"> generator may have any number of ‘yield’ statements.</w:t>
+      </w:r>
+    </w:p>
+    <w:p>
+      <w:pPr>
+        <w:spacing w:after="0" w:line="240" w:lineRule="auto"/>
+        <w:rPr>
+          <w:rFonts w:ascii="Times New Roman" w:eastAsia="Times New Roman" w:hAnsi="Times New Roman" w:cs="Times New Roman"/>
+          <w:sz w:val="24"/>
+          <w:szCs w:val="24"/>
+          <w:lang w:eastAsia="en-IN"/>
+        </w:rPr>
+      </w:pPr>
+      <w:proofErr w:type="gramStart"/>
+      <w:r>
+        <w:rPr>
+          <w:rFonts w:ascii="Times New Roman" w:eastAsia="Times New Roman" w:hAnsi="Symbol" w:cs="Times New Roman"/>
+          <w:sz w:val="24"/>
+          <w:szCs w:val="24"/>
+          <w:lang w:eastAsia="en-IN"/>
+        </w:rPr>
+        <w:t></w:t>
+      </w:r>
+      <w:r>
+        <w:rPr>
+          <w:rFonts w:ascii="Times New Roman" w:eastAsia="Times New Roman" w:hAnsi="Times New Roman" w:cs="Times New Roman"/>
+          <w:sz w:val="24"/>
+          <w:szCs w:val="24"/>
+          <w:lang w:eastAsia="en-IN"/>
+        </w:rPr>
+        <w:t xml:space="preserve">  You</w:t>
+      </w:r>
+      <w:proofErr w:type="gramEnd"/>
+      <w:r>
+        <w:rPr>
+          <w:rFonts w:ascii="Times New Roman" w:eastAsia="Times New Roman" w:hAnsi="Times New Roman" w:cs="Times New Roman"/>
+          <w:sz w:val="24"/>
+          <w:szCs w:val="24"/>
+          <w:lang w:eastAsia="en-IN"/>
+        </w:rPr>
+        <w:t xml:space="preserve"> can implement your own iterator using a </w:t>
+      </w:r>
+      <w:hyperlink r:id="rId5" w:history="1">
+        <w:r>
+          <w:rPr>
+            <w:rFonts w:ascii="Times New Roman" w:eastAsia="Times New Roman" w:hAnsi="Times New Roman" w:cs="Times New Roman"/>
+            <w:b/>
+            <w:bCs/>
+            <w:color w:val="0000FF"/>
+            <w:sz w:val="24"/>
+            <w:szCs w:val="24"/>
+            <w:u w:val="single"/>
+            <w:lang w:eastAsia="en-IN"/>
+          </w:rPr>
+          <w:t>python class</w:t>
+        </w:r>
+      </w:hyperlink>
+      <w:r>
+        <w:rPr>
+          <w:rFonts w:ascii="Times New Roman" w:eastAsia="Times New Roman" w:hAnsi="Times New Roman" w:cs="Times New Roman"/>
+          <w:sz w:val="24"/>
+          <w:szCs w:val="24"/>
+          <w:lang w:eastAsia="en-IN"/>
+        </w:rPr>
+        <w:t>; a generator does not need a class in python.</w:t>
+      </w:r>
+    </w:p>
+    <w:p>
+      <w:proofErr w:type="gramStart"/>
+      <w:r>
+        <w:rPr>
+          <w:rFonts w:ascii="Times New Roman" w:eastAsia="Times New Roman" w:hAnsi="Symbol" w:cs="Times New Roman"/>
+          <w:sz w:val="24"/>
+          <w:szCs w:val="24"/>
+          <w:lang w:eastAsia="en-IN"/>
+        </w:rPr>
+        <w:t></w:t>
+      </w:r>
+      <w:r>
+        <w:rPr>
+          <w:rFonts w:ascii="Times New Roman" w:eastAsia="Times New Roman" w:hAnsi="Times New Roman" w:cs="Times New Roman"/>
+          <w:sz w:val="24"/>
+          <w:szCs w:val="24"/>
+          <w:lang w:eastAsia="en-IN"/>
+        </w:rPr>
+        <w:t xml:space="preserve">  To</w:t>
+      </w:r>
+      <w:proofErr w:type="gramEnd"/>
+      <w:r>
+        <w:rPr>
+          <w:rFonts w:ascii="Times New Roman" w:eastAsia="Times New Roman" w:hAnsi="Times New Roman" w:cs="Times New Roman"/>
+          <w:sz w:val="24"/>
+          <w:szCs w:val="24"/>
+          <w:lang w:eastAsia="en-IN"/>
+        </w:rPr>
+        <w:t xml:space="preserve"> write a python generator, you can either use a </w:t>
+      </w:r>
+      <w:hyperlink r:id="rId6" w:history="1">
+        <w:r>
+          <w:rPr>
+            <w:rFonts w:ascii="Times New Roman" w:eastAsia="Times New Roman" w:hAnsi="Times New Roman" w:cs="Times New Roman"/>
+            <w:b/>
+            <w:bCs/>
+            <w:color w:val="0000FF"/>
+            <w:sz w:val="24"/>
+            <w:szCs w:val="24"/>
+            <w:u w:val="single"/>
+            <w:lang w:eastAsia="en-IN"/>
+          </w:rPr>
+          <w:t>Python function</w:t>
+        </w:r>
+      </w:hyperlink>
+      <w:r>
+        <w:rPr>
+          <w:rFonts w:ascii="Times New Roman" w:eastAsia="Times New Roman" w:hAnsi="Times New Roman" w:cs="Times New Roman"/>
+          <w:sz w:val="24"/>
+          <w:szCs w:val="24"/>
+          <w:lang w:eastAsia="en-IN"/>
+        </w:rPr>
+        <w:t xml:space="preserve"> or a comprehension. But for an iterator, you must use the </w:t>
+      </w:r>
+      <w:proofErr w:type="spellStart"/>
+      <w:proofErr w:type="gramStart"/>
+      <w:r>
+        <w:rPr>
+          <w:rFonts w:ascii="Times New Roman" w:eastAsia="Times New Roman" w:hAnsi="Times New Roman" w:cs="Times New Roman"/>
+          <w:sz w:val="24"/>
+          <w:szCs w:val="24"/>
+          <w:lang w:eastAsia="en-IN"/>
+        </w:rPr>
+        <w:t>iter</w:t>
+      </w:r>
+      <w:proofErr w:type="spellEnd"/>
+      <w:r>
+        <w:rPr>
+          <w:rFonts w:ascii="Times New Roman" w:eastAsia="Times New Roman" w:hAnsi="Times New Roman" w:cs="Times New Roman"/>
+          <w:sz w:val="24"/>
+          <w:szCs w:val="24"/>
+          <w:lang w:eastAsia="en-IN"/>
+        </w:rPr>
+        <w:t>(</w:t>
+      </w:r>
+      <w:proofErr w:type="gramEnd"/>
+      <w:r>
+        <w:rPr>
+          <w:rFonts w:ascii="Times New Roman" w:eastAsia="Times New Roman" w:hAnsi="Times New Roman" w:cs="Times New Roman"/>
+          <w:sz w:val="24"/>
+          <w:szCs w:val="24"/>
+          <w:lang w:eastAsia="en-IN"/>
+        </w:rPr>
+        <w:t>) and next() functions.</w:t>
       </w:r>
       <w:bookmarkStart w:id="0" w:name="_GoBack"/>
       <w:bookmarkEnd w:id="0"/>
@@ -440,6 +820,17 @@
     <w:semiHidden/>
     <w:unhideWhenUsed/>
   </w:style>
+  <w:style w:type="character" w:styleId="Strong">
+    <w:name w:val="Strong"/>
+    <w:basedOn w:val="DefaultParagraphFont"/>
+    <w:uiPriority w:val="22"/>
+    <w:qFormat/>
+    <w:rsid w:val="00D00156"/>
+    <w:rPr>
+      <w:b/>
+      <w:bCs/>
+    </w:rPr>
+  </w:style>
 </w:styles>
 </file>
 

</xml_diff>